<commit_message>
Added code to write TEL_STATUS. Added TEL_STATUS, SW_DATA packets to database.
</commit_message>
<xml_diff>
--- a/Docs/Steering Wheel CAN Specification.docx
+++ b/Docs/Steering Wheel CAN Specification.docx
@@ -24,7 +24,15 @@
     <w:p/>
     <w:p>
       <w:r>
-        <w:t>Updated: 16 January 2016</w:t>
+        <w:t xml:space="preserve">Updated: </w:t>
+      </w:r>
+      <w:r>
+        <w:t>28</w:t>
+      </w:r>
+      <w:bookmarkStart w:id="0" w:name="_GoBack"/>
+      <w:bookmarkEnd w:id="0"/>
+      <w:r>
+        <w:t xml:space="preserve"> January 2016</w:t>
       </w:r>
     </w:p>
     <w:p/>
@@ -587,8 +595,6 @@
               </w:rPr>
               <w:t>0 = cruise control on requested</w:t>
             </w:r>
-            <w:bookmarkStart w:id="0" w:name="_GoBack"/>
-            <w:bookmarkEnd w:id="0"/>
           </w:p>
         </w:tc>
       </w:tr>

</xml_diff>